<commit_message>
How to Read Claims of a JSON Web Token
</commit_message>
<xml_diff>
--- a/JwtAuthen-ไม่ใช้-Identity-Framework-with-Database.docx
+++ b/JwtAuthen-ไม่ใช้-Identity-Framework-with-Database.docx
@@ -202,6 +202,17 @@
         </w:rPr>
         <w:tab/>
       </w:r>
+      <w:hyperlink r:id="rId7" w:history="1">
+        <w:r>
+          <w:rPr>
+            <w:rStyle w:val="Hyperlink"/>
+            <w:rFonts w:ascii="Angsana New" w:hAnsi="Angsana New"/>
+            <w:sz w:val="32"/>
+            <w:szCs w:val="32"/>
+          </w:rPr>
+          <w:t>https://github.com/tee2490/JwtAuthenWithDb</w:t>
+        </w:r>
+      </w:hyperlink>
     </w:p>
     <w:p>
       <w:pPr>
@@ -225,7 +236,7 @@
         </w:rPr>
         <w:tab/>
       </w:r>
-      <w:hyperlink r:id="rId7" w:history="1">
+      <w:hyperlink r:id="rId8" w:history="1">
         <w:r>
           <w:rPr>
             <w:rStyle w:val="Hyperlink"/>
@@ -268,7 +279,7 @@
         </w:rPr>
         <w:tab/>
       </w:r>
-      <w:hyperlink r:id="rId8" w:history="1">
+      <w:hyperlink r:id="rId9" w:history="1">
         <w:r>
           <w:rPr>
             <w:rStyle w:val="Hyperlink"/>
@@ -439,7 +450,7 @@
                     </pic:cNvPicPr>
                   </pic:nvPicPr>
                   <pic:blipFill>
-                    <a:blip r:embed="rId9">
+                    <a:blip r:embed="rId10">
                       <a:extLst>
                         <a:ext uri="{28A0092B-C50C-407E-A947-70E740481C1C}">
                           <a14:useLocalDpi xmlns:a14="http://schemas.microsoft.com/office/drawing/2010/main" val="0"/>
@@ -476,7 +487,7 @@
           </wp:anchor>
         </w:drawing>
       </w:r>
-      <w:hyperlink r:id="rId10" w:history="1">
+      <w:hyperlink r:id="rId11" w:history="1">
         <w:r>
           <w:rPr>
             <w:rStyle w:val="Hyperlink"/>
@@ -661,7 +672,7 @@
         </w:rPr>
         <w:t xml:space="preserve">1 </w:t>
       </w:r>
-      <w:hyperlink r:id="rId11" w:history="1">
+      <w:hyperlink r:id="rId12" w:history="1">
         <w:r>
           <w:rPr>
             <w:rStyle w:val="Hyperlink"/>
@@ -738,7 +749,7 @@
         </w:rPr>
         <w:t xml:space="preserve">Bcrypt </w:t>
       </w:r>
-      <w:hyperlink r:id="rId12" w:history="1">
+      <w:hyperlink r:id="rId13" w:history="1">
         <w:r>
           <w:rPr>
             <w:rStyle w:val="Hyperlink"/>
@@ -795,7 +806,7 @@
                     <pic:cNvPicPr/>
                   </pic:nvPicPr>
                   <pic:blipFill>
-                    <a:blip r:embed="rId13"/>
+                    <a:blip r:embed="rId14"/>
                     <a:stretch>
                       <a:fillRect/>
                     </a:stretch>
@@ -852,6 +863,7 @@
     </w:p>
     <w:p>
       <w:pPr>
+        <w:shd w:val="clear" w:color="auto" w:fill="D9D9D9" w:themeFill="background1" w:themeFillShade="D9"/>
         <w:spacing w:after="0" w:line="240" w:lineRule="auto"/>
         <w:ind w:firstLine="720"/>
         <w:jc w:val="both"/>
@@ -894,12 +906,22 @@
       <w:r>
         <w:rPr>
           <w:rFonts w:ascii="Angsana New" w:hAnsi="Angsana New" w:hint="cs"/>
+          <w:color w:val="FF0000"/>
+          <w:sz w:val="32"/>
+          <w:szCs w:val="32"/>
+          <w:cs/>
+        </w:rPr>
+        <w:t xml:space="preserve">เทียบเท่ากับลายเซ็นต์ </w:t>
+      </w:r>
+      <w:r>
+        <w:rPr>
+          <w:rFonts w:ascii="Angsana New" w:hAnsi="Angsana New" w:hint="cs"/>
           <w:color w:val="000000" w:themeColor="text1"/>
           <w:sz w:val="32"/>
           <w:szCs w:val="32"/>
           <w:cs/>
         </w:rPr>
-        <w:t>เทียบเท่ากับลายเซ็นต์ เมื่อเข้ารหัสแล้วไม่สามารถเปลี่ยนแปลงแก้ไขได้</w:t>
+        <w:t>เมื่อเข้ารหัสแล้วไม่สามารถเปลี่ยนแปลงแก้ไขได้</w:t>
       </w:r>
     </w:p>
     <w:p>
@@ -937,6 +959,7 @@
     </w:p>
     <w:p>
       <w:pPr>
+        <w:shd w:val="clear" w:color="auto" w:fill="D9D9D9" w:themeFill="background1" w:themeFillShade="D9"/>
         <w:spacing w:after="0" w:line="240" w:lineRule="auto"/>
         <w:jc w:val="both"/>
         <w:rPr>
@@ -1132,7 +1155,7 @@
                     </pic:cNvPicPr>
                   </pic:nvPicPr>
                   <pic:blipFill>
-                    <a:blip r:embed="rId14" cstate="print">
+                    <a:blip r:embed="rId15" cstate="print">
                       <a:extLst>
                         <a:ext uri="{28A0092B-C50C-407E-A947-70E740481C1C}">
                           <a14:useLocalDpi xmlns:a14="http://schemas.microsoft.com/office/drawing/2010/main" val="0"/>
@@ -1596,7 +1619,7 @@
         <w:lastRenderedPageBreak/>
         <w:t xml:space="preserve">อ่านเพิ่มเติม </w:t>
       </w:r>
-      <w:hyperlink r:id="rId15" w:history="1">
+      <w:hyperlink r:id="rId16" w:history="1">
         <w:r>
           <w:rPr>
             <w:rStyle w:val="Hyperlink"/>
@@ -1638,7 +1661,7 @@
           <w:szCs w:val="32"/>
         </w:rPr>
       </w:pPr>
-      <w:hyperlink r:id="rId16" w:history="1">
+      <w:hyperlink r:id="rId17" w:history="1">
         <w:r>
           <w:rPr>
             <w:rStyle w:val="Hyperlink"/>
@@ -1722,7 +1745,7 @@
                     <pic:cNvPicPr/>
                   </pic:nvPicPr>
                   <pic:blipFill>
-                    <a:blip r:embed="rId17"/>
+                    <a:blip r:embed="rId18"/>
                     <a:stretch>
                       <a:fillRect/>
                     </a:stretch>
@@ -1985,7 +2008,7 @@
       <w:pPr>
         <w:spacing w:after="0" w:line="240" w:lineRule="auto"/>
       </w:pPr>
-      <w:hyperlink r:id="rId18" w:history="1">
+      <w:hyperlink r:id="rId19" w:history="1">
         <w:r>
           <w:rPr>
             <w:rStyle w:val="Hyperlink"/>
@@ -2453,7 +2476,7 @@
                     <pic:cNvPicPr/>
                   </pic:nvPicPr>
                   <pic:blipFill>
-                    <a:blip r:embed="rId19">
+                    <a:blip r:embed="rId20">
                       <a:extLst>
                         <a:ext uri="{28A0092B-C50C-407E-A947-70E740481C1C}">
                           <a14:useLocalDpi xmlns:a14="http://schemas.microsoft.com/office/drawing/2010/main" val="0"/>
@@ -3216,6 +3239,9 @@
         <w:spacing w:after="0" w:line="240" w:lineRule="auto"/>
       </w:pPr>
       <w:r>
+        <w:rPr>
+          <w:noProof/>
+        </w:rPr>
         <w:drawing>
           <wp:anchor distT="0" distB="0" distL="114300" distR="114300" simplePos="0" relativeHeight="251663360" behindDoc="0" locked="0" layoutInCell="1" allowOverlap="1" wp14:anchorId="26075212" wp14:editId="459AE4C3">
             <wp:simplePos x="0" y="0"/>
@@ -3240,7 +3266,7 @@
                     <pic:cNvPicPr/>
                   </pic:nvPicPr>
                   <pic:blipFill>
-                    <a:blip r:embed="rId20" cstate="print">
+                    <a:blip r:embed="rId21" cstate="print">
                       <a:extLst>
                         <a:ext uri="{28A0092B-C50C-407E-A947-70E740481C1C}">
                           <a14:useLocalDpi xmlns:a14="http://schemas.microsoft.com/office/drawing/2010/main" val="0"/>
@@ -3347,14 +3373,43 @@
       <w:pPr>
         <w:spacing w:after="0" w:line="240" w:lineRule="auto"/>
         <w:rPr>
+          <w:cs/>
+        </w:rPr>
+      </w:pPr>
+      <w:r>
+        <w:t>Register</w:t>
+      </w:r>
+      <w:r>
+        <w:tab/>
+      </w:r>
+      <w:r>
+        <w:tab/>
+      </w:r>
+      <w:r>
+        <w:rPr>
           <w:rFonts w:hint="cs"/>
           <w:cs/>
         </w:rPr>
-      </w:pPr>
-      <w:r>
-        <w:t>Register</w:t>
-      </w:r>
-      <w:r>
+        <w:t>ลงทะเบียนผู้ใช้ใหม่</w:t>
+      </w:r>
+    </w:p>
+    <w:p>
+      <w:pPr>
+        <w:spacing w:after="0" w:line="240" w:lineRule="auto"/>
+      </w:pPr>
+      <w:r>
+        <w:t>Login</w:t>
+      </w:r>
+      <w:r>
+        <w:rPr>
+          <w:cs/>
+        </w:rPr>
+        <w:tab/>
+      </w:r>
+      <w:r>
+        <w:rPr>
+          <w:cs/>
+        </w:rPr>
         <w:tab/>
       </w:r>
       <w:r>
@@ -3365,29 +3420,20 @@
           <w:rFonts w:hint="cs"/>
           <w:cs/>
         </w:rPr>
-        <w:t>ลงทะเบียนผู้ใช้ใหม่</w:t>
-      </w:r>
-    </w:p>
-    <w:p>
-      <w:pPr>
-        <w:spacing w:after="0" w:line="240" w:lineRule="auto"/>
-        <w:rPr>
-          <w:rFonts w:hint="cs"/>
-        </w:rPr>
-      </w:pPr>
-      <w:r>
-        <w:t>Login</w:t>
-      </w:r>
-      <w:r>
-        <w:rPr>
-          <w:cs/>
-        </w:rPr>
-        <w:tab/>
-      </w:r>
-      <w:r>
-        <w:rPr>
-          <w:cs/>
-        </w:rPr>
+        <w:t xml:space="preserve">เข้าสู่ระบบ และ ได้รับ </w:t>
+      </w:r>
+      <w:r>
+        <w:t>Token</w:t>
+      </w:r>
+    </w:p>
+    <w:p>
+      <w:pPr>
+        <w:spacing w:after="0" w:line="240" w:lineRule="auto"/>
+      </w:pPr>
+      <w:r>
+        <w:t>TestAdminRole</w:t>
+      </w:r>
+      <w:r>
         <w:tab/>
       </w:r>
       <w:r>
@@ -3398,33 +3444,6 @@
           <w:rFonts w:hint="cs"/>
           <w:cs/>
         </w:rPr>
-        <w:t xml:space="preserve">เข้าสู่ระบบ และ ได้รับ </w:t>
-      </w:r>
-      <w:r>
-        <w:t>Token</w:t>
-      </w:r>
-    </w:p>
-    <w:p>
-      <w:pPr>
-        <w:spacing w:after="0" w:line="240" w:lineRule="auto"/>
-        <w:rPr>
-          <w:rFonts w:hint="cs"/>
-        </w:rPr>
-      </w:pPr>
-      <w:r>
-        <w:t>TestAdminRole</w:t>
-      </w:r>
-      <w:r>
-        <w:tab/>
-      </w:r>
-      <w:r>
-        <w:tab/>
-      </w:r>
-      <w:r>
-        <w:rPr>
-          <w:rFonts w:hint="cs"/>
-          <w:cs/>
-        </w:rPr>
         <w:t xml:space="preserve">ยืนยันตัวตนด้วย </w:t>
       </w:r>
       <w:r>
@@ -3435,7 +3454,6 @@
       <w:pPr>
         <w:spacing w:after="0" w:line="240" w:lineRule="auto"/>
         <w:rPr>
-          <w:rFonts w:hint="cs"/>
           <w:cs/>
         </w:rPr>
       </w:pPr>
@@ -3550,16 +3568,9 @@
       <w:pPr>
         <w:spacing w:after="0" w:line="240" w:lineRule="auto"/>
       </w:pPr>
-      <w:r>
-        <w:rPr>
-          <w:cs/>
-        </w:rPr>
-        <w:br w:type="page"/>
-      </w:r>
-    </w:p>
-    <w:p>
-      <w:pPr>
-        <w:shd w:val="clear" w:color="auto" w:fill="FFFFFF" w:themeFill="background1"/>
+    </w:p>
+    <w:p>
+      <w:pPr>
         <w:spacing w:after="0" w:line="240" w:lineRule="auto"/>
       </w:pPr>
       <w:r>
@@ -3567,6 +3578,98 @@
           <w:rFonts w:hint="cs"/>
           <w:cs/>
         </w:rPr>
+        <w:t xml:space="preserve">การ </w:t>
+      </w:r>
+      <w:r>
+        <w:t xml:space="preserve">Logout </w:t>
+      </w:r>
+    </w:p>
+    <w:p>
+      <w:pPr>
+        <w:shd w:val="clear" w:color="auto" w:fill="A8D08D" w:themeFill="accent6" w:themeFillTint="99"/>
+        <w:spacing w:after="0" w:line="240" w:lineRule="auto"/>
+        <w:ind w:firstLine="720"/>
+      </w:pPr>
+      <w:r>
+        <w:rPr>
+          <w:rFonts w:hint="cs"/>
+          <w:cs/>
+        </w:rPr>
+        <w:t>ไม่สามารถลบ</w:t>
+      </w:r>
+      <w:r>
+        <w:t xml:space="preserve"> Token </w:t>
+      </w:r>
+      <w:r>
+        <w:rPr>
+          <w:rFonts w:hint="cs"/>
+          <w:cs/>
+        </w:rPr>
+        <w:t>ฝั่ง</w:t>
+      </w:r>
+      <w:r>
+        <w:t xml:space="preserve"> Backend</w:t>
+      </w:r>
+    </w:p>
+    <w:p>
+      <w:pPr>
+        <w:shd w:val="clear" w:color="auto" w:fill="A8D08D" w:themeFill="accent6" w:themeFillTint="99"/>
+        <w:spacing w:after="0" w:line="240" w:lineRule="auto"/>
+        <w:ind w:firstLine="720"/>
+        <w:rPr>
+          <w:cs/>
+        </w:rPr>
+      </w:pPr>
+      <w:r>
+        <w:rPr>
+          <w:rFonts w:hint="cs"/>
+          <w:cs/>
+        </w:rPr>
+        <w:t xml:space="preserve">การ </w:t>
+      </w:r>
+      <w:r>
+        <w:t>Logout</w:t>
+      </w:r>
+      <w:r>
+        <w:rPr>
+          <w:rFonts w:hint="cs"/>
+          <w:cs/>
+        </w:rPr>
+        <w:t xml:space="preserve"> ต้องจัดการที่ฝั่ง</w:t>
+      </w:r>
+      <w:r>
+        <w:t xml:space="preserve"> Frontend</w:t>
+      </w:r>
+      <w:r>
+        <w:rPr>
+          <w:rFonts w:hint="cs"/>
+          <w:cs/>
+        </w:rPr>
+        <w:t xml:space="preserve"> </w:t>
+      </w:r>
+    </w:p>
+    <w:p>
+      <w:pPr>
+        <w:spacing w:after="0" w:line="240" w:lineRule="auto"/>
+        <w:ind w:firstLine="720"/>
+      </w:pPr>
+      <w:r>
+        <w:rPr>
+          <w:cs/>
+        </w:rPr>
+        <w:br w:type="page"/>
+      </w:r>
+    </w:p>
+    <w:p>
+      <w:pPr>
+        <w:shd w:val="clear" w:color="auto" w:fill="FFFFFF" w:themeFill="background1"/>
+        <w:spacing w:after="0" w:line="240" w:lineRule="auto"/>
+      </w:pPr>
+      <w:r>
+        <w:rPr>
+          <w:rFonts w:hint="cs"/>
+          <w:cs/>
+        </w:rPr>
         <w:lastRenderedPageBreak/>
         <w:t>สร้าง</w:t>
       </w:r>
@@ -4613,7 +4716,7 @@
       <w:pPr>
         <w:spacing w:after="0" w:line="240" w:lineRule="auto"/>
         <w:rPr>
-          <w:rFonts w:ascii="Cascadia Mono" w:hAnsi="Cascadia Mono" w:hint="cs"/>
+          <w:rFonts w:ascii="Cascadia Mono" w:hAnsi="Cascadia Mono"/>
           <w:color w:val="000000"/>
           <w:sz w:val="19"/>
           <w:szCs w:val="19"/>
@@ -7380,15 +7483,7 @@
           <w:sz w:val="28"/>
           <w:cs/>
         </w:rPr>
-        <w:t>สำหรับ</w:t>
-      </w:r>
-      <w:r>
-        <w:rPr>
-          <w:rFonts w:hint="cs"/>
-          <w:sz w:val="28"/>
-          <w:cs/>
-        </w:rPr>
-        <w:t xml:space="preserve">การ </w:t>
+        <w:t xml:space="preserve">สำหรับการ </w:t>
       </w:r>
       <w:r>
         <w:rPr>
@@ -10792,7 +10887,6 @@
       <w:pPr>
         <w:shd w:val="clear" w:color="auto" w:fill="D9D9D9" w:themeFill="background1" w:themeFillShade="D9"/>
         <w:rPr>
-          <w:rFonts w:hint="cs"/>
           <w:sz w:val="28"/>
         </w:rPr>
       </w:pPr>
@@ -13166,7 +13260,7 @@
           <w:sz w:val="19"/>
           <w:szCs w:val="19"/>
         </w:rPr>
-        <w:t>"GetMe"</w:t>
+        <w:t>"GetMeByContext"</w:t>
       </w:r>
       <w:r>
         <w:rPr>
@@ -13388,6 +13482,580 @@
     </w:p>
     <w:p>
       <w:pPr>
+        <w:shd w:val="clear" w:color="auto" w:fill="A8D08D" w:themeFill="accent6" w:themeFillTint="99"/>
+        <w:autoSpaceDE w:val="0"/>
+        <w:autoSpaceDN w:val="0"/>
+        <w:adjustRightInd w:val="0"/>
+        <w:spacing w:after="0" w:line="240" w:lineRule="auto"/>
+        <w:rPr>
+          <w:rFonts w:ascii="Cascadia Mono" w:hAnsi="Cascadia Mono" w:cs="Cascadia Mono"/>
+          <w:color w:val="000000"/>
+          <w:sz w:val="19"/>
+          <w:szCs w:val="19"/>
+        </w:rPr>
+      </w:pPr>
+      <w:r>
+        <w:rPr>
+          <w:rFonts w:ascii="Cascadia Mono" w:hAnsi="Cascadia Mono" w:cs="Cascadia Mono"/>
+          <w:color w:val="000000"/>
+          <w:sz w:val="19"/>
+          <w:szCs w:val="19"/>
+        </w:rPr>
+        <w:t xml:space="preserve">        [HttpGet(</w:t>
+      </w:r>
+      <w:r>
+        <w:rPr>
+          <w:rFonts w:ascii="Cascadia Mono" w:hAnsi="Cascadia Mono" w:cs="Cascadia Mono"/>
+          <w:color w:val="A31515"/>
+          <w:sz w:val="19"/>
+          <w:szCs w:val="19"/>
+        </w:rPr>
+        <w:t>"GetMeInBaseController"</w:t>
+      </w:r>
+      <w:r>
+        <w:rPr>
+          <w:rFonts w:ascii="Cascadia Mono" w:hAnsi="Cascadia Mono" w:cs="Cascadia Mono"/>
+          <w:color w:val="000000"/>
+          <w:sz w:val="19"/>
+          <w:szCs w:val="19"/>
+        </w:rPr>
+        <w:t xml:space="preserve">), </w:t>
+      </w:r>
+      <w:r>
+        <w:rPr>
+          <w:rFonts w:ascii="Cascadia Mono" w:hAnsi="Cascadia Mono" w:cs="Cascadia Mono"/>
+          <w:color w:val="000000"/>
+          <w:sz w:val="19"/>
+          <w:szCs w:val="19"/>
+          <w:highlight w:val="yellow"/>
+        </w:rPr>
+        <w:t>Authorize</w:t>
+      </w:r>
+      <w:r>
+        <w:rPr>
+          <w:rFonts w:ascii="Cascadia Mono" w:hAnsi="Cascadia Mono" w:cs="Cascadia Mono"/>
+          <w:color w:val="000000"/>
+          <w:sz w:val="19"/>
+          <w:szCs w:val="19"/>
+        </w:rPr>
+        <w:t>]</w:t>
+      </w:r>
+    </w:p>
+    <w:p>
+      <w:pPr>
+        <w:shd w:val="clear" w:color="auto" w:fill="A8D08D" w:themeFill="accent6" w:themeFillTint="99"/>
+        <w:autoSpaceDE w:val="0"/>
+        <w:autoSpaceDN w:val="0"/>
+        <w:adjustRightInd w:val="0"/>
+        <w:spacing w:after="0" w:line="240" w:lineRule="auto"/>
+        <w:rPr>
+          <w:rFonts w:ascii="Cascadia Mono" w:hAnsi="Cascadia Mono" w:cs="Cascadia Mono"/>
+          <w:color w:val="000000"/>
+          <w:sz w:val="19"/>
+          <w:szCs w:val="19"/>
+        </w:rPr>
+      </w:pPr>
+      <w:r>
+        <w:rPr>
+          <w:rFonts w:ascii="Cascadia Mono" w:hAnsi="Cascadia Mono" w:cs="Cascadia Mono"/>
+          <w:color w:val="000000"/>
+          <w:sz w:val="19"/>
+          <w:szCs w:val="19"/>
+        </w:rPr>
+        <w:t xml:space="preserve">        </w:t>
+      </w:r>
+      <w:r>
+        <w:rPr>
+          <w:rFonts w:ascii="Cascadia Mono" w:hAnsi="Cascadia Mono" w:cs="Cascadia Mono"/>
+          <w:color w:val="0000FF"/>
+          <w:sz w:val="19"/>
+          <w:szCs w:val="19"/>
+        </w:rPr>
+        <w:t>public</w:t>
+      </w:r>
+      <w:r>
+        <w:rPr>
+          <w:rFonts w:ascii="Cascadia Mono" w:hAnsi="Cascadia Mono" w:cs="Cascadia Mono"/>
+          <w:color w:val="000000"/>
+          <w:sz w:val="19"/>
+          <w:szCs w:val="19"/>
+        </w:rPr>
+        <w:t xml:space="preserve"> IActionResult GetMyName()</w:t>
+      </w:r>
+    </w:p>
+    <w:p>
+      <w:pPr>
+        <w:shd w:val="clear" w:color="auto" w:fill="A8D08D" w:themeFill="accent6" w:themeFillTint="99"/>
+        <w:autoSpaceDE w:val="0"/>
+        <w:autoSpaceDN w:val="0"/>
+        <w:adjustRightInd w:val="0"/>
+        <w:spacing w:after="0" w:line="240" w:lineRule="auto"/>
+        <w:rPr>
+          <w:rFonts w:ascii="Cascadia Mono" w:hAnsi="Cascadia Mono" w:cs="Cascadia Mono"/>
+          <w:color w:val="000000"/>
+          <w:sz w:val="19"/>
+          <w:szCs w:val="19"/>
+        </w:rPr>
+      </w:pPr>
+      <w:r>
+        <w:rPr>
+          <w:rFonts w:ascii="Cascadia Mono" w:hAnsi="Cascadia Mono" w:cs="Cascadia Mono"/>
+          <w:color w:val="000000"/>
+          <w:sz w:val="19"/>
+          <w:szCs w:val="19"/>
+        </w:rPr>
+        <w:t xml:space="preserve">        {</w:t>
+      </w:r>
+    </w:p>
+    <w:p>
+      <w:pPr>
+        <w:shd w:val="clear" w:color="auto" w:fill="A8D08D" w:themeFill="accent6" w:themeFillTint="99"/>
+        <w:autoSpaceDE w:val="0"/>
+        <w:autoSpaceDN w:val="0"/>
+        <w:adjustRightInd w:val="0"/>
+        <w:spacing w:after="0" w:line="240" w:lineRule="auto"/>
+        <w:rPr>
+          <w:rFonts w:ascii="Cascadia Mono" w:hAnsi="Cascadia Mono" w:cs="Cascadia Mono"/>
+          <w:color w:val="000000"/>
+          <w:sz w:val="19"/>
+          <w:szCs w:val="19"/>
+        </w:rPr>
+      </w:pPr>
+      <w:r>
+        <w:rPr>
+          <w:rFonts w:ascii="Cascadia Mono" w:hAnsi="Cascadia Mono" w:cs="Cascadia Mono"/>
+          <w:color w:val="000000"/>
+          <w:sz w:val="19"/>
+          <w:szCs w:val="19"/>
+        </w:rPr>
+        <w:t xml:space="preserve">            </w:t>
+      </w:r>
+      <w:r>
+        <w:rPr>
+          <w:rFonts w:ascii="Cascadia Mono" w:hAnsi="Cascadia Mono" w:cs="Cascadia Mono"/>
+          <w:color w:val="008000"/>
+          <w:sz w:val="19"/>
+          <w:szCs w:val="19"/>
+        </w:rPr>
+        <w:t>//</w:t>
+      </w:r>
+      <w:r>
+        <w:rPr>
+          <w:rFonts w:ascii="Cascadia Mono" w:hAnsi="Cascadia Mono" w:cs="Angsana New"/>
+          <w:color w:val="008000"/>
+          <w:sz w:val="19"/>
+          <w:szCs w:val="19"/>
+          <w:cs/>
+        </w:rPr>
+        <w:t>ใช้ภายใต้</w:t>
+      </w:r>
+      <w:r>
+        <w:rPr>
+          <w:rFonts w:ascii="Cascadia Mono" w:hAnsi="Cascadia Mono" w:cs="Cascadia Mono"/>
+          <w:color w:val="008000"/>
+          <w:sz w:val="19"/>
+          <w:szCs w:val="19"/>
+          <w:cs/>
+        </w:rPr>
+        <w:t xml:space="preserve"> </w:t>
+      </w:r>
+      <w:r>
+        <w:rPr>
+          <w:rFonts w:ascii="Cascadia Mono" w:hAnsi="Cascadia Mono" w:cs="Cascadia Mono"/>
+          <w:color w:val="008000"/>
+          <w:sz w:val="19"/>
+          <w:szCs w:val="19"/>
+        </w:rPr>
+        <w:t xml:space="preserve">ControllerBase </w:t>
+      </w:r>
+      <w:r>
+        <w:rPr>
+          <w:rFonts w:ascii="Cascadia Mono" w:hAnsi="Cascadia Mono" w:cs="Angsana New"/>
+          <w:color w:val="008000"/>
+          <w:sz w:val="19"/>
+          <w:szCs w:val="19"/>
+          <w:cs/>
+        </w:rPr>
+        <w:t>แสดงการใช้หลายวิธี</w:t>
+      </w:r>
+    </w:p>
+    <w:p>
+      <w:pPr>
+        <w:shd w:val="clear" w:color="auto" w:fill="A8D08D" w:themeFill="accent6" w:themeFillTint="99"/>
+        <w:autoSpaceDE w:val="0"/>
+        <w:autoSpaceDN w:val="0"/>
+        <w:adjustRightInd w:val="0"/>
+        <w:spacing w:after="0" w:line="240" w:lineRule="auto"/>
+        <w:rPr>
+          <w:rFonts w:ascii="Cascadia Mono" w:hAnsi="Cascadia Mono" w:cs="Cascadia Mono"/>
+          <w:color w:val="000000"/>
+          <w:sz w:val="19"/>
+          <w:szCs w:val="19"/>
+        </w:rPr>
+      </w:pPr>
+    </w:p>
+    <w:p>
+      <w:pPr>
+        <w:shd w:val="clear" w:color="auto" w:fill="A8D08D" w:themeFill="accent6" w:themeFillTint="99"/>
+        <w:autoSpaceDE w:val="0"/>
+        <w:autoSpaceDN w:val="0"/>
+        <w:adjustRightInd w:val="0"/>
+        <w:spacing w:after="0" w:line="240" w:lineRule="auto"/>
+        <w:rPr>
+          <w:rFonts w:ascii="Cascadia Mono" w:hAnsi="Cascadia Mono" w:cs="Cascadia Mono"/>
+          <w:color w:val="000000"/>
+          <w:sz w:val="19"/>
+          <w:szCs w:val="19"/>
+        </w:rPr>
+      </w:pPr>
+      <w:r>
+        <w:rPr>
+          <w:rFonts w:ascii="Cascadia Mono" w:hAnsi="Cascadia Mono" w:cs="Cascadia Mono"/>
+          <w:color w:val="000000"/>
+          <w:sz w:val="19"/>
+          <w:szCs w:val="19"/>
+        </w:rPr>
+        <w:t xml:space="preserve">            </w:t>
+      </w:r>
+      <w:r>
+        <w:rPr>
+          <w:rFonts w:ascii="Cascadia Mono" w:hAnsi="Cascadia Mono" w:cs="Cascadia Mono"/>
+          <w:color w:val="008000"/>
+          <w:sz w:val="19"/>
+          <w:szCs w:val="19"/>
+        </w:rPr>
+        <w:t>//var userName = User?.Identity?.Name;</w:t>
+      </w:r>
+    </w:p>
+    <w:p>
+      <w:pPr>
+        <w:shd w:val="clear" w:color="auto" w:fill="A8D08D" w:themeFill="accent6" w:themeFillTint="99"/>
+        <w:autoSpaceDE w:val="0"/>
+        <w:autoSpaceDN w:val="0"/>
+        <w:adjustRightInd w:val="0"/>
+        <w:spacing w:after="0" w:line="240" w:lineRule="auto"/>
+        <w:rPr>
+          <w:rFonts w:ascii="Cascadia Mono" w:hAnsi="Cascadia Mono" w:cs="Cascadia Mono"/>
+          <w:color w:val="000000"/>
+          <w:sz w:val="19"/>
+          <w:szCs w:val="19"/>
+        </w:rPr>
+      </w:pPr>
+      <w:r>
+        <w:rPr>
+          <w:rFonts w:ascii="Cascadia Mono" w:hAnsi="Cascadia Mono" w:cs="Cascadia Mono"/>
+          <w:color w:val="000000"/>
+          <w:sz w:val="19"/>
+          <w:szCs w:val="19"/>
+        </w:rPr>
+        <w:t xml:space="preserve">            </w:t>
+      </w:r>
+      <w:r>
+        <w:rPr>
+          <w:rFonts w:ascii="Cascadia Mono" w:hAnsi="Cascadia Mono" w:cs="Cascadia Mono"/>
+          <w:color w:val="0000FF"/>
+          <w:sz w:val="19"/>
+          <w:szCs w:val="19"/>
+        </w:rPr>
+        <w:t>var</w:t>
+      </w:r>
+      <w:r>
+        <w:rPr>
+          <w:rFonts w:ascii="Cascadia Mono" w:hAnsi="Cascadia Mono" w:cs="Cascadia Mono"/>
+          <w:color w:val="000000"/>
+          <w:sz w:val="19"/>
+          <w:szCs w:val="19"/>
+        </w:rPr>
+        <w:t xml:space="preserve"> userName = User.FindFirstValue(ClaimTypes.Name);</w:t>
+      </w:r>
+    </w:p>
+    <w:p>
+      <w:pPr>
+        <w:shd w:val="clear" w:color="auto" w:fill="A8D08D" w:themeFill="accent6" w:themeFillTint="99"/>
+        <w:autoSpaceDE w:val="0"/>
+        <w:autoSpaceDN w:val="0"/>
+        <w:adjustRightInd w:val="0"/>
+        <w:spacing w:after="0" w:line="240" w:lineRule="auto"/>
+        <w:rPr>
+          <w:rFonts w:ascii="Cascadia Mono" w:hAnsi="Cascadia Mono" w:cs="Cascadia Mono"/>
+          <w:color w:val="000000"/>
+          <w:sz w:val="19"/>
+          <w:szCs w:val="19"/>
+        </w:rPr>
+      </w:pPr>
+      <w:r>
+        <w:rPr>
+          <w:rFonts w:ascii="Cascadia Mono" w:hAnsi="Cascadia Mono" w:cs="Cascadia Mono"/>
+          <w:color w:val="000000"/>
+          <w:sz w:val="19"/>
+          <w:szCs w:val="19"/>
+        </w:rPr>
+        <w:t xml:space="preserve">            </w:t>
+      </w:r>
+      <w:r>
+        <w:rPr>
+          <w:rFonts w:ascii="Cascadia Mono" w:hAnsi="Cascadia Mono" w:cs="Cascadia Mono"/>
+          <w:color w:val="0000FF"/>
+          <w:sz w:val="19"/>
+          <w:szCs w:val="19"/>
+        </w:rPr>
+        <w:t>var</w:t>
+      </w:r>
+      <w:r>
+        <w:rPr>
+          <w:rFonts w:ascii="Cascadia Mono" w:hAnsi="Cascadia Mono" w:cs="Cascadia Mono"/>
+          <w:color w:val="000000"/>
+          <w:sz w:val="19"/>
+          <w:szCs w:val="19"/>
+        </w:rPr>
+        <w:t xml:space="preserve"> roles = User.FindFirstValue(ClaimTypes.Role);</w:t>
+      </w:r>
+    </w:p>
+    <w:p>
+      <w:pPr>
+        <w:shd w:val="clear" w:color="auto" w:fill="A8D08D" w:themeFill="accent6" w:themeFillTint="99"/>
+        <w:autoSpaceDE w:val="0"/>
+        <w:autoSpaceDN w:val="0"/>
+        <w:adjustRightInd w:val="0"/>
+        <w:spacing w:after="0" w:line="240" w:lineRule="auto"/>
+        <w:rPr>
+          <w:rFonts w:ascii="Cascadia Mono" w:hAnsi="Cascadia Mono" w:cs="Cascadia Mono"/>
+          <w:color w:val="000000"/>
+          <w:sz w:val="19"/>
+          <w:szCs w:val="19"/>
+        </w:rPr>
+      </w:pPr>
+    </w:p>
+    <w:p>
+      <w:pPr>
+        <w:shd w:val="clear" w:color="auto" w:fill="A8D08D" w:themeFill="accent6" w:themeFillTint="99"/>
+        <w:autoSpaceDE w:val="0"/>
+        <w:autoSpaceDN w:val="0"/>
+        <w:adjustRightInd w:val="0"/>
+        <w:spacing w:after="0" w:line="240" w:lineRule="auto"/>
+        <w:rPr>
+          <w:rFonts w:ascii="Cascadia Mono" w:hAnsi="Cascadia Mono" w:cs="Cascadia Mono"/>
+          <w:color w:val="000000"/>
+          <w:sz w:val="19"/>
+          <w:szCs w:val="19"/>
+        </w:rPr>
+      </w:pPr>
+      <w:r>
+        <w:rPr>
+          <w:rFonts w:ascii="Cascadia Mono" w:hAnsi="Cascadia Mono" w:cs="Cascadia Mono"/>
+          <w:color w:val="000000"/>
+          <w:sz w:val="19"/>
+          <w:szCs w:val="19"/>
+        </w:rPr>
+        <w:lastRenderedPageBreak/>
+        <w:t xml:space="preserve">            </w:t>
+      </w:r>
+      <w:r>
+        <w:rPr>
+          <w:rFonts w:ascii="Cascadia Mono" w:hAnsi="Cascadia Mono" w:cs="Cascadia Mono"/>
+          <w:color w:val="008000"/>
+          <w:sz w:val="19"/>
+          <w:szCs w:val="19"/>
+        </w:rPr>
+        <w:t>//</w:t>
+      </w:r>
+      <w:r>
+        <w:rPr>
+          <w:rFonts w:ascii="Cascadia Mono" w:hAnsi="Cascadia Mono" w:cs="Angsana New"/>
+          <w:color w:val="008000"/>
+          <w:sz w:val="19"/>
+          <w:szCs w:val="19"/>
+          <w:cs/>
+        </w:rPr>
+        <w:t>กรณีมีหลาย</w:t>
+      </w:r>
+      <w:r>
+        <w:rPr>
+          <w:rFonts w:ascii="Cascadia Mono" w:hAnsi="Cascadia Mono" w:cs="Cascadia Mono"/>
+          <w:color w:val="008000"/>
+          <w:sz w:val="19"/>
+          <w:szCs w:val="19"/>
+          <w:cs/>
+        </w:rPr>
+        <w:t xml:space="preserve"> </w:t>
+      </w:r>
+      <w:r>
+        <w:rPr>
+          <w:rFonts w:ascii="Cascadia Mono" w:hAnsi="Cascadia Mono" w:cs="Cascadia Mono"/>
+          <w:color w:val="008000"/>
+          <w:sz w:val="19"/>
+          <w:szCs w:val="19"/>
+        </w:rPr>
+        <w:t>Role</w:t>
+      </w:r>
+    </w:p>
+    <w:p>
+      <w:pPr>
+        <w:shd w:val="clear" w:color="auto" w:fill="A8D08D" w:themeFill="accent6" w:themeFillTint="99"/>
+        <w:autoSpaceDE w:val="0"/>
+        <w:autoSpaceDN w:val="0"/>
+        <w:adjustRightInd w:val="0"/>
+        <w:spacing w:after="0" w:line="240" w:lineRule="auto"/>
+        <w:rPr>
+          <w:rFonts w:ascii="Cascadia Mono" w:hAnsi="Cascadia Mono" w:cs="Cascadia Mono"/>
+          <w:color w:val="000000"/>
+          <w:sz w:val="19"/>
+          <w:szCs w:val="19"/>
+        </w:rPr>
+      </w:pPr>
+      <w:r>
+        <w:rPr>
+          <w:rFonts w:ascii="Cascadia Mono" w:hAnsi="Cascadia Mono" w:cs="Cascadia Mono"/>
+          <w:color w:val="000000"/>
+          <w:sz w:val="19"/>
+          <w:szCs w:val="19"/>
+        </w:rPr>
+        <w:t xml:space="preserve">            </w:t>
+      </w:r>
+      <w:r>
+        <w:rPr>
+          <w:rFonts w:ascii="Cascadia Mono" w:hAnsi="Cascadia Mono" w:cs="Cascadia Mono"/>
+          <w:color w:val="008000"/>
+          <w:sz w:val="19"/>
+          <w:szCs w:val="19"/>
+        </w:rPr>
+        <w:t>//var roleClaims = User.FindAll(ClaimTypes.Role);</w:t>
+      </w:r>
+    </w:p>
+    <w:p>
+      <w:pPr>
+        <w:shd w:val="clear" w:color="auto" w:fill="A8D08D" w:themeFill="accent6" w:themeFillTint="99"/>
+        <w:autoSpaceDE w:val="0"/>
+        <w:autoSpaceDN w:val="0"/>
+        <w:adjustRightInd w:val="0"/>
+        <w:spacing w:after="0" w:line="240" w:lineRule="auto"/>
+        <w:rPr>
+          <w:rFonts w:ascii="Cascadia Mono" w:hAnsi="Cascadia Mono" w:cs="Cascadia Mono"/>
+          <w:color w:val="000000"/>
+          <w:sz w:val="19"/>
+          <w:szCs w:val="19"/>
+        </w:rPr>
+      </w:pPr>
+      <w:r>
+        <w:rPr>
+          <w:rFonts w:ascii="Cascadia Mono" w:hAnsi="Cascadia Mono" w:cs="Cascadia Mono"/>
+          <w:color w:val="000000"/>
+          <w:sz w:val="19"/>
+          <w:szCs w:val="19"/>
+        </w:rPr>
+        <w:t xml:space="preserve">            </w:t>
+      </w:r>
+      <w:r>
+        <w:rPr>
+          <w:rFonts w:ascii="Cascadia Mono" w:hAnsi="Cascadia Mono" w:cs="Cascadia Mono"/>
+          <w:color w:val="008000"/>
+          <w:sz w:val="19"/>
+          <w:szCs w:val="19"/>
+        </w:rPr>
+        <w:t>//var roles = roleClaims.Select(x =&gt; x.Value).ToList();</w:t>
+      </w:r>
+    </w:p>
+    <w:p>
+      <w:pPr>
+        <w:shd w:val="clear" w:color="auto" w:fill="A8D08D" w:themeFill="accent6" w:themeFillTint="99"/>
+        <w:autoSpaceDE w:val="0"/>
+        <w:autoSpaceDN w:val="0"/>
+        <w:adjustRightInd w:val="0"/>
+        <w:spacing w:after="0" w:line="240" w:lineRule="auto"/>
+        <w:rPr>
+          <w:rFonts w:ascii="Cascadia Mono" w:hAnsi="Cascadia Mono" w:cs="Cascadia Mono"/>
+          <w:color w:val="000000"/>
+          <w:sz w:val="19"/>
+          <w:szCs w:val="19"/>
+        </w:rPr>
+      </w:pPr>
+    </w:p>
+    <w:p>
+      <w:pPr>
+        <w:shd w:val="clear" w:color="auto" w:fill="A8D08D" w:themeFill="accent6" w:themeFillTint="99"/>
+        <w:autoSpaceDE w:val="0"/>
+        <w:autoSpaceDN w:val="0"/>
+        <w:adjustRightInd w:val="0"/>
+        <w:spacing w:after="0" w:line="240" w:lineRule="auto"/>
+        <w:rPr>
+          <w:rFonts w:ascii="Cascadia Mono" w:hAnsi="Cascadia Mono" w:cs="Cascadia Mono"/>
+          <w:color w:val="000000"/>
+          <w:sz w:val="19"/>
+          <w:szCs w:val="19"/>
+        </w:rPr>
+      </w:pPr>
+      <w:r>
+        <w:rPr>
+          <w:rFonts w:ascii="Cascadia Mono" w:hAnsi="Cascadia Mono" w:cs="Cascadia Mono"/>
+          <w:color w:val="000000"/>
+          <w:sz w:val="19"/>
+          <w:szCs w:val="19"/>
+        </w:rPr>
+        <w:t xml:space="preserve">            </w:t>
+      </w:r>
+      <w:r>
+        <w:rPr>
+          <w:rFonts w:ascii="Cascadia Mono" w:hAnsi="Cascadia Mono" w:cs="Cascadia Mono"/>
+          <w:color w:val="0000FF"/>
+          <w:sz w:val="19"/>
+          <w:szCs w:val="19"/>
+        </w:rPr>
+        <w:t>return</w:t>
+      </w:r>
+      <w:r>
+        <w:rPr>
+          <w:rFonts w:ascii="Cascadia Mono" w:hAnsi="Cascadia Mono" w:cs="Cascadia Mono"/>
+          <w:color w:val="000000"/>
+          <w:sz w:val="19"/>
+          <w:szCs w:val="19"/>
+        </w:rPr>
+        <w:t xml:space="preserve"> Ok(</w:t>
+      </w:r>
+      <w:r>
+        <w:rPr>
+          <w:rFonts w:ascii="Cascadia Mono" w:hAnsi="Cascadia Mono" w:cs="Cascadia Mono"/>
+          <w:color w:val="0000FF"/>
+          <w:sz w:val="19"/>
+          <w:szCs w:val="19"/>
+        </w:rPr>
+        <w:t>new</w:t>
+      </w:r>
+      <w:r>
+        <w:rPr>
+          <w:rFonts w:ascii="Cascadia Mono" w:hAnsi="Cascadia Mono" w:cs="Cascadia Mono"/>
+          <w:color w:val="000000"/>
+          <w:sz w:val="19"/>
+          <w:szCs w:val="19"/>
+        </w:rPr>
+        <w:t xml:space="preserve"> { userName, roles });</w:t>
+      </w:r>
+    </w:p>
+    <w:p>
+      <w:pPr>
+        <w:shd w:val="clear" w:color="auto" w:fill="A8D08D" w:themeFill="accent6" w:themeFillTint="99"/>
+        <w:autoSpaceDE w:val="0"/>
+        <w:autoSpaceDN w:val="0"/>
+        <w:adjustRightInd w:val="0"/>
+        <w:spacing w:after="0" w:line="240" w:lineRule="auto"/>
+        <w:rPr>
+          <w:rFonts w:ascii="Cascadia Mono" w:hAnsi="Cascadia Mono" w:cs="Cascadia Mono"/>
+          <w:color w:val="000000"/>
+          <w:sz w:val="19"/>
+          <w:szCs w:val="19"/>
+        </w:rPr>
+      </w:pPr>
+      <w:r>
+        <w:rPr>
+          <w:rFonts w:ascii="Cascadia Mono" w:hAnsi="Cascadia Mono" w:cs="Cascadia Mono"/>
+          <w:color w:val="000000"/>
+          <w:sz w:val="19"/>
+          <w:szCs w:val="19"/>
+        </w:rPr>
+        <w:t xml:space="preserve">        }</w:t>
+      </w:r>
+    </w:p>
+    <w:p>
+      <w:pPr>
         <w:shd w:val="clear" w:color="auto" w:fill="D9D9D9" w:themeFill="background1" w:themeFillShade="D9"/>
         <w:autoSpaceDE w:val="0"/>
         <w:autoSpaceDN w:val="0"/>
@@ -13400,6 +14068,21 @@
           <w:szCs w:val="19"/>
         </w:rPr>
       </w:pPr>
+    </w:p>
+    <w:p>
+      <w:pPr>
+        <w:shd w:val="clear" w:color="auto" w:fill="D9D9D9" w:themeFill="background1" w:themeFillShade="D9"/>
+        <w:autoSpaceDE w:val="0"/>
+        <w:autoSpaceDN w:val="0"/>
+        <w:adjustRightInd w:val="0"/>
+        <w:spacing w:after="0" w:line="240" w:lineRule="auto"/>
+        <w:rPr>
+          <w:rFonts w:ascii="Cascadia Mono" w:hAnsi="Cascadia Mono" w:cs="Cascadia Mono"/>
+          <w:color w:val="000000"/>
+          <w:sz w:val="19"/>
+          <w:szCs w:val="19"/>
+        </w:rPr>
+      </w:pPr>
       <w:r>
         <w:rPr>
           <w:rFonts w:ascii="Cascadia Mono" w:hAnsi="Cascadia Mono" w:cs="Cascadia Mono"/>
@@ -13445,7 +14128,7 @@
       </w:pPr>
     </w:p>
     <w:sectPr>
-      <w:headerReference w:type="default" r:id="rId21"/>
+      <w:headerReference w:type="default" r:id="rId22"/>
       <w:pgSz w:w="12240" w:h="15840"/>
       <w:pgMar w:top="1440" w:right="1440" w:bottom="1440" w:left="1440" w:header="720" w:footer="720" w:gutter="0"/>
       <w:cols w:space="720"/>

</xml_diff>